<commit_message>
final amendment to report
final amendments
</commit_message>
<xml_diff>
--- a/ETL Project Report (FINAL).docx
+++ b/ETL Project Report (FINAL).docx
@@ -97,7 +97,10 @@
     <w:p/>
     <w:p>
       <w:r>
-        <w:t xml:space="preserve">“Netflix Shows” (source: </w:t>
+        <w:t>“Netflix S</w:t>
+      </w:r>
+      <w:r>
+        <w:t xml:space="preserve">hows” (source: </w:t>
       </w:r>
       <w:hyperlink r:id="rId5">
         <w:r>
@@ -126,7 +129,10 @@
     <w:p/>
     <w:p>
       <w:r>
-        <w:t xml:space="preserve">“Netflix Top 10 - Tv Shows and Films” (source: </w:t>
+        <w:t>“Netfli</w:t>
+      </w:r>
+      <w:r>
+        <w:t xml:space="preserve">x Top 10 - Tv Shows and Films” (source: </w:t>
       </w:r>
       <w:hyperlink r:id="rId6">
         <w:r>
@@ -149,7 +155,10 @@
         </w:numPr>
       </w:pPr>
       <w:r>
-        <w:t>Data provides a list of titles and their rank by country. It does not include any other details (</w:t>
+        <w:t>Data provides a list of titles and t</w:t>
+      </w:r>
+      <w:r>
+        <w:t>heir rank by country. It does not include any other details (</w:t>
       </w:r>
       <w:proofErr w:type="gramStart"/>
       <w:r>
@@ -172,6 +181,7 @@
         <w:t>:</w:t>
       </w:r>
     </w:p>
+    <w:p/>
     <w:p>
       <w:pPr>
         <w:numPr>
@@ -203,7 +213,13 @@
         <w:rPr>
           <w:highlight w:val="white"/>
         </w:rPr>
-        <w:t>Netflix shows list has a number of director information missing. These were dropped as most shows in the Netflix Top 10 refer to more recent shows/movies (refer to cell 2).</w:t>
+        <w:t>Netflix shows list has a number of director information missing. These were dropped as most shows in</w:t>
+      </w:r>
+      <w:r>
+        <w:rPr>
+          <w:highlight w:val="white"/>
+        </w:rPr>
+        <w:t xml:space="preserve"> the Netflix Top 10 refer to more recent shows/movies (refer to cell 2 or Attachments Figure 2 and Figure 3).</w:t>
       </w:r>
     </w:p>
     <w:p>
@@ -242,7 +258,13 @@
         <w:rPr>
           <w:highlight w:val="white"/>
         </w:rPr>
-        <w:t>” for directors were replaced with “Unknown” in order to conserve as much information within the data set as possible (refer to cell 6).</w:t>
+        <w:t xml:space="preserve">” for directors were replaced with “Unknown” in order to conserve as much information within the data </w:t>
+      </w:r>
+      <w:r>
+        <w:rPr>
+          <w:highlight w:val="white"/>
+        </w:rPr>
+        <w:t>set as possible (refer to cell 6 or Attachments Figure 4 and Figure 5 ).</w:t>
       </w:r>
     </w:p>
     <w:p>
@@ -259,7 +281,13 @@
         <w:rPr>
           <w:highlight w:val="white"/>
         </w:rPr>
-        <w:t xml:space="preserve">“Description” and “Where they are found” columns were dropped as they provide minimal usage for future analysis (refer to cell 3). </w:t>
+        <w:t>For “Netflix Show” data set “Description” and “Where they are found” columns were dropped as they provide minimal usage for future analysis (refer to cell 3 or Attachments Figure 4 an</w:t>
+      </w:r>
+      <w:r>
+        <w:rPr>
+          <w:highlight w:val="white"/>
+        </w:rPr>
+        <w:t xml:space="preserve">d Figure 5). </w:t>
       </w:r>
     </w:p>
     <w:p>
@@ -276,7 +304,7 @@
         <w:rPr>
           <w:highlight w:val="white"/>
         </w:rPr>
-        <w:t>In the “Top 10” data frame Column “Show Title” was renamed as “Title” for easier joining of the data sets (refer to cell 4).</w:t>
+        <w:t>In the “Top 10” data frame Column “Show Title” was renamed as “Title” for easier joining of the data sets (refer to cell 4 or Attachments Figure 2 and Figure 3).</w:t>
       </w:r>
     </w:p>
     <w:p>
@@ -293,7 +321,13 @@
         <w:rPr>
           <w:highlight w:val="white"/>
         </w:rPr>
-        <w:t xml:space="preserve">In the “Top 10” data frame the season title column was dropped as it is most predominantly populated with </w:t>
+        <w:t>In the “Top 10” data frame the season title column was dropped as it is most pre</w:t>
+      </w:r>
+      <w:r>
+        <w:rPr>
+          <w:highlight w:val="white"/>
+        </w:rPr>
+        <w:t xml:space="preserve">dominantly populated with </w:t>
       </w:r>
       <w:proofErr w:type="spellStart"/>
       <w:r>
@@ -307,7 +341,7 @@
         <w:rPr>
           <w:highlight w:val="white"/>
         </w:rPr>
-        <w:t xml:space="preserve"> (refer to cell 2). </w:t>
+        <w:t xml:space="preserve"> (refer to cell 2 or Attachments Figure 2 and Figure 3). </w:t>
       </w:r>
     </w:p>
     <w:p>
@@ -355,7 +389,13 @@
         <w:rPr>
           <w:highlight w:val="white"/>
         </w:rPr>
-        <w:t xml:space="preserve">The date was changed from Month (Word) date, Year format to a more usable universal all numerical Year-Month-Date format (refer to cell 5) </w:t>
+        <w:t xml:space="preserve">The date was </w:t>
+      </w:r>
+      <w:r>
+        <w:rPr>
+          <w:highlight w:val="white"/>
+        </w:rPr>
+        <w:t xml:space="preserve">changed from Month (Word) date, Year format to a more usable universal all numerical Year-Month-Date format (refer to cell 5 or Attachments Figure 2 and Figure 3) </w:t>
       </w:r>
     </w:p>
     <w:p>
@@ -372,8 +412,53 @@
         <w:rPr>
           <w:highlight w:val="white"/>
         </w:rPr>
-        <w:t xml:space="preserve">The “Top 10” was filtered to dates that matched with the “Netflix Show” as shows released post-September 25 2021 would not be found in the “Netflix Show” data set (refer to cell 4). </w:t>
-      </w:r>
+        <w:t>The “Top 10” was filtered to dates that matched with the “Netflix Show” as shows released po</w:t>
+      </w:r>
+      <w:r>
+        <w:rPr>
+          <w:highlight w:val="white"/>
+        </w:rPr>
+        <w:t xml:space="preserve">st-September 25 2021 would not be found in the “Netflix Show” data set (refer to cell 4). </w:t>
+      </w:r>
+    </w:p>
+    <w:p>
+      <w:pPr>
+        <w:numPr>
+          <w:ilvl w:val="1"/>
+          <w:numId w:val="1"/>
+        </w:numPr>
+        <w:rPr>
+          <w:highlight w:val="white"/>
+        </w:rPr>
+      </w:pPr>
+      <w:r>
+        <w:rPr>
+          <w:highlight w:val="white"/>
+        </w:rPr>
+        <w:t xml:space="preserve">NOTE: As there were different countries involved in the datasets some directors with </w:t>
+      </w:r>
+      <w:proofErr w:type="spellStart"/>
+      <w:r>
+        <w:rPr>
+          <w:highlight w:val="white"/>
+        </w:rPr>
+        <w:t>non-english</w:t>
+      </w:r>
+      <w:proofErr w:type="spellEnd"/>
+      <w:r>
+        <w:rPr>
+          <w:highlight w:val="white"/>
+        </w:rPr>
+        <w:t xml:space="preserve"> names were not rendered correctly through </w:t>
+      </w:r>
+      <w:proofErr w:type="spellStart"/>
+      <w:r>
+        <w:rPr>
+          <w:highlight w:val="white"/>
+        </w:rPr>
+        <w:t>PGAdmin</w:t>
+      </w:r>
+      <w:proofErr w:type="spellEnd"/>
     </w:p>
     <w:p>
       <w:pPr>
@@ -383,7 +468,8 @@
         </w:numPr>
       </w:pPr>
       <w:r>
-        <w:t>A join was done on the data sets, with the titles used as the primary key (refer to Figure 1).</w:t>
+        <w:lastRenderedPageBreak/>
+        <w:t>A join was done on the data sets, with the titles used as the primary key (refer to Attachments Figure 1).</w:t>
       </w:r>
     </w:p>
     <w:p/>
@@ -408,7 +494,10 @@
         </w:numPr>
       </w:pPr>
       <w:r>
-        <w:t>The type of final production database was loaded using PGAdmin4 as the data sets combined were in a relational format. PGAdmin4 was deemed the most appropriate for this type of data.</w:t>
+        <w:t>The type of final production database was loaded using PGAdmin4 as the data sets combined were in a relational format. PGAdmin4 was deemed the</w:t>
+      </w:r>
+      <w:r>
+        <w:t xml:space="preserve"> most appropriate for this type of data.</w:t>
       </w:r>
     </w:p>
     <w:p>
@@ -419,8 +508,7 @@
         </w:numPr>
       </w:pPr>
       <w:r>
-        <w:lastRenderedPageBreak/>
-        <w:t>The final tables that will be used for the production database can be seen as per our attachment (refer to Figure 2).</w:t>
+        <w:t>The final tables that will be used for the production database can be seen as per our attachment (refer to Attachments Figure 6).</w:t>
       </w:r>
     </w:p>
     <w:p/>
@@ -456,7 +544,10 @@
         </w:numPr>
       </w:pPr>
       <w:r>
-        <w:t>Information could be used for the choice of creators for different countries or choice of creators which have broad market appeal when deciding on what projects to green light.</w:t>
+        <w:t>Informa</w:t>
+      </w:r>
+      <w:r>
+        <w:t>tion could be used for the choice of creators for different countries or choice of creators which have broad market appeal when deciding on what projects to green light.</w:t>
       </w:r>
     </w:p>
     <w:p>
@@ -467,7 +558,10 @@
         </w:numPr>
       </w:pPr>
       <w:r>
-        <w:t>Popularity factors can also be analysed in terms of length of products, country of origin and classification ratings to assist with future project choices.</w:t>
+        <w:t>Popularity factors can also be analysed in terms of length of products, country of ori</w:t>
+      </w:r>
+      <w:r>
+        <w:t>gin and classification ratings to assist with future project choices.</w:t>
       </w:r>
     </w:p>
     <w:p/>
@@ -566,52 +660,42 @@
       </w:pPr>
     </w:p>
     <w:p>
+      <w:pPr>
+        <w:jc w:val="center"/>
+      </w:pPr>
       <w:r>
         <w:rPr>
           <w:noProof/>
         </w:rPr>
         <w:drawing>
-          <wp:inline distT="0" distB="0" distL="0" distR="0" wp14:anchorId="0A6DFDE0" wp14:editId="78CF163E">
-            <wp:extent cx="5638800" cy="3759200"/>
+          <wp:inline distT="114300" distB="114300" distL="114300" distR="114300" wp14:anchorId="01EB2CCD" wp14:editId="3622543E">
+            <wp:extent cx="5731200" cy="3822700"/>
             <wp:effectExtent l="0" t="0" r="0" b="0"/>
-            <wp:docPr id="4" name="Picture 4"/>
-            <wp:cNvGraphicFramePr>
-              <a:graphicFrameLocks xmlns:a="http://schemas.openxmlformats.org/drawingml/2006/main" noChangeAspect="1"/>
-            </wp:cNvGraphicFramePr>
+            <wp:docPr id="3" name="image4.png"/>
+            <wp:cNvGraphicFramePr/>
             <a:graphic xmlns:a="http://schemas.openxmlformats.org/drawingml/2006/main">
               <a:graphicData uri="http://schemas.openxmlformats.org/drawingml/2006/picture">
                 <pic:pic xmlns:pic="http://schemas.openxmlformats.org/drawingml/2006/picture">
                   <pic:nvPicPr>
-                    <pic:cNvPr id="0" name="Picture 2"/>
-                    <pic:cNvPicPr>
-                      <a:picLocks noChangeAspect="1" noChangeArrowheads="1"/>
-                    </pic:cNvPicPr>
+                    <pic:cNvPr id="0" name="image4.png"/>
+                    <pic:cNvPicPr preferRelativeResize="0"/>
                   </pic:nvPicPr>
                   <pic:blipFill>
-                    <a:blip r:embed="rId7">
-                      <a:extLst>
-                        <a:ext uri="{28A0092B-C50C-407E-A947-70E740481C1C}">
-                          <a14:useLocalDpi xmlns:a14="http://schemas.microsoft.com/office/drawing/2010/main" val="0"/>
-                        </a:ext>
-                      </a:extLst>
-                    </a:blip>
+                    <a:blip r:embed="rId7"/>
                     <a:srcRect/>
                     <a:stretch>
                       <a:fillRect/>
                     </a:stretch>
                   </pic:blipFill>
-                  <pic:spPr bwMode="auto">
+                  <pic:spPr>
                     <a:xfrm>
                       <a:off x="0" y="0"/>
-                      <a:ext cx="5640053" cy="3760035"/>
+                      <a:ext cx="5731200" cy="3822700"/>
                     </a:xfrm>
                     <a:prstGeom prst="rect">
                       <a:avLst/>
                     </a:prstGeom>
-                    <a:noFill/>
-                    <a:ln>
-                      <a:noFill/>
-                    </a:ln>
+                    <a:ln/>
                   </pic:spPr>
                 </pic:pic>
               </a:graphicData>
@@ -633,21 +717,324 @@
         <w:t>Figure 1. ERD Diagram</w:t>
       </w:r>
     </w:p>
-    <w:p>
-      <w:pPr>
-        <w:rPr>
-          <w:i/>
-        </w:rPr>
-      </w:pPr>
-    </w:p>
     <w:p/>
     <w:p>
+      <w:pPr>
+        <w:rPr>
+          <w:i/>
+        </w:rPr>
+      </w:pPr>
+    </w:p>
+    <w:p>
+      <w:pPr>
+        <w:jc w:val="center"/>
+      </w:pPr>
       <w:r>
         <w:rPr>
           <w:noProof/>
         </w:rPr>
         <w:drawing>
-          <wp:inline distT="114300" distB="114300" distL="114300" distR="114300" wp14:anchorId="06AA1C2E" wp14:editId="4707D3B2">
+          <wp:inline distT="114300" distB="114300" distL="114300" distR="114300" wp14:anchorId="5E06A8F6" wp14:editId="408CDF6D">
+            <wp:extent cx="5019675" cy="1724025"/>
+            <wp:effectExtent l="0" t="0" r="0" b="0"/>
+            <wp:docPr id="6" name="image6.png"/>
+            <wp:cNvGraphicFramePr/>
+            <a:graphic xmlns:a="http://schemas.openxmlformats.org/drawingml/2006/main">
+              <a:graphicData uri="http://schemas.openxmlformats.org/drawingml/2006/picture">
+                <pic:pic xmlns:pic="http://schemas.openxmlformats.org/drawingml/2006/picture">
+                  <pic:nvPicPr>
+                    <pic:cNvPr id="0" name="image6.png"/>
+                    <pic:cNvPicPr preferRelativeResize="0"/>
+                  </pic:nvPicPr>
+                  <pic:blipFill>
+                    <a:blip r:embed="rId8"/>
+                    <a:srcRect/>
+                    <a:stretch>
+                      <a:fillRect/>
+                    </a:stretch>
+                  </pic:blipFill>
+                  <pic:spPr>
+                    <a:xfrm>
+                      <a:off x="0" y="0"/>
+                      <a:ext cx="5019675" cy="1724025"/>
+                    </a:xfrm>
+                    <a:prstGeom prst="rect">
+                      <a:avLst/>
+                    </a:prstGeom>
+                    <a:ln/>
+                  </pic:spPr>
+                </pic:pic>
+              </a:graphicData>
+            </a:graphic>
+          </wp:inline>
+        </w:drawing>
+      </w:r>
+    </w:p>
+    <w:p>
+      <w:pPr>
+        <w:jc w:val="center"/>
+      </w:pPr>
+    </w:p>
+    <w:p>
+      <w:pPr>
+        <w:rPr>
+          <w:i/>
+        </w:rPr>
+      </w:pPr>
+      <w:r>
+        <w:rPr>
+          <w:i/>
+        </w:rPr>
+        <w:t xml:space="preserve">Figure 2. Original “Top 10” dataset </w:t>
+      </w:r>
+      <w:proofErr w:type="gramStart"/>
+      <w:r>
+        <w:rPr>
+          <w:i/>
+        </w:rPr>
+        <w:t>pre Transformation</w:t>
+      </w:r>
+      <w:proofErr w:type="gramEnd"/>
+    </w:p>
+    <w:p>
+      <w:pPr>
+        <w:jc w:val="center"/>
+      </w:pPr>
+      <w:r>
+        <w:rPr>
+          <w:i/>
+          <w:noProof/>
+        </w:rPr>
+        <w:lastRenderedPageBreak/>
+        <w:drawing>
+          <wp:inline distT="114300" distB="114300" distL="114300" distR="114300" wp14:anchorId="77642E50" wp14:editId="5951AB79">
+            <wp:extent cx="5731200" cy="2616200"/>
+            <wp:effectExtent l="0" t="0" r="0" b="0"/>
+            <wp:docPr id="4" name="image3.png"/>
+            <wp:cNvGraphicFramePr/>
+            <a:graphic xmlns:a="http://schemas.openxmlformats.org/drawingml/2006/main">
+              <a:graphicData uri="http://schemas.openxmlformats.org/drawingml/2006/picture">
+                <pic:pic xmlns:pic="http://schemas.openxmlformats.org/drawingml/2006/picture">
+                  <pic:nvPicPr>
+                    <pic:cNvPr id="0" name="image3.png"/>
+                    <pic:cNvPicPr preferRelativeResize="0"/>
+                  </pic:nvPicPr>
+                  <pic:blipFill>
+                    <a:blip r:embed="rId9"/>
+                    <a:srcRect/>
+                    <a:stretch>
+                      <a:fillRect/>
+                    </a:stretch>
+                  </pic:blipFill>
+                  <pic:spPr>
+                    <a:xfrm>
+                      <a:off x="0" y="0"/>
+                      <a:ext cx="5731200" cy="2616200"/>
+                    </a:xfrm>
+                    <a:prstGeom prst="rect">
+                      <a:avLst/>
+                    </a:prstGeom>
+                    <a:ln/>
+                  </pic:spPr>
+                </pic:pic>
+              </a:graphicData>
+            </a:graphic>
+          </wp:inline>
+        </w:drawing>
+      </w:r>
+    </w:p>
+    <w:p>
+      <w:pPr>
+        <w:rPr>
+          <w:i/>
+        </w:rPr>
+      </w:pPr>
+      <w:r>
+        <w:rPr>
+          <w:i/>
+        </w:rPr>
+        <w:t xml:space="preserve">Figure 3. Transformed “Top 10” Dataset </w:t>
+      </w:r>
+    </w:p>
+    <w:p>
+      <w:pPr>
+        <w:rPr>
+          <w:i/>
+        </w:rPr>
+      </w:pPr>
+    </w:p>
+    <w:p>
+      <w:pPr>
+        <w:jc w:val="center"/>
+      </w:pPr>
+      <w:r>
+        <w:rPr>
+          <w:noProof/>
+        </w:rPr>
+        <w:drawing>
+          <wp:inline distT="114300" distB="114300" distL="114300" distR="114300" wp14:anchorId="2D2C16E7" wp14:editId="0F775C82">
+            <wp:extent cx="5662613" cy="4533900"/>
+            <wp:effectExtent l="0" t="0" r="0" b="0"/>
+            <wp:docPr id="2" name="image2.png"/>
+            <wp:cNvGraphicFramePr/>
+            <a:graphic xmlns:a="http://schemas.openxmlformats.org/drawingml/2006/main">
+              <a:graphicData uri="http://schemas.openxmlformats.org/drawingml/2006/picture">
+                <pic:pic xmlns:pic="http://schemas.openxmlformats.org/drawingml/2006/picture">
+                  <pic:nvPicPr>
+                    <pic:cNvPr id="0" name="image2.png"/>
+                    <pic:cNvPicPr preferRelativeResize="0"/>
+                  </pic:nvPicPr>
+                  <pic:blipFill>
+                    <a:blip r:embed="rId10"/>
+                    <a:srcRect/>
+                    <a:stretch>
+                      <a:fillRect/>
+                    </a:stretch>
+                  </pic:blipFill>
+                  <pic:spPr>
+                    <a:xfrm>
+                      <a:off x="0" y="0"/>
+                      <a:ext cx="5662613" cy="4533900"/>
+                    </a:xfrm>
+                    <a:prstGeom prst="rect">
+                      <a:avLst/>
+                    </a:prstGeom>
+                    <a:ln/>
+                  </pic:spPr>
+                </pic:pic>
+              </a:graphicData>
+            </a:graphic>
+          </wp:inline>
+        </w:drawing>
+      </w:r>
+    </w:p>
+    <w:p/>
+    <w:p>
+      <w:pPr>
+        <w:rPr>
+          <w:i/>
+        </w:rPr>
+      </w:pPr>
+      <w:r>
+        <w:rPr>
+          <w:i/>
+        </w:rPr>
+        <w:t xml:space="preserve">Figure 4. Original </w:t>
+      </w:r>
+      <w:r>
+        <w:rPr>
+          <w:i/>
+          <w:highlight w:val="white"/>
+        </w:rPr>
+        <w:t xml:space="preserve">“Netflix Show” dataset </w:t>
+      </w:r>
+      <w:proofErr w:type="gramStart"/>
+      <w:r>
+        <w:rPr>
+          <w:i/>
+          <w:highlight w:val="white"/>
+        </w:rPr>
+        <w:t>pre Transformation</w:t>
+      </w:r>
+      <w:proofErr w:type="gramEnd"/>
+      <w:r>
+        <w:rPr>
+          <w:i/>
+          <w:highlight w:val="white"/>
+        </w:rPr>
+        <w:t xml:space="preserve">. </w:t>
+      </w:r>
+    </w:p>
+    <w:p>
+      <w:pPr>
+        <w:rPr>
+          <w:i/>
+        </w:rPr>
+      </w:pPr>
+      <w:r>
+        <w:rPr>
+          <w:i/>
+          <w:noProof/>
+        </w:rPr>
+        <w:lastRenderedPageBreak/>
+        <w:drawing>
+          <wp:inline distT="114300" distB="114300" distL="114300" distR="114300" wp14:anchorId="7124B0BB" wp14:editId="279CD70B">
+            <wp:extent cx="5731200" cy="2489200"/>
+            <wp:effectExtent l="0" t="0" r="0" b="0"/>
+            <wp:docPr id="5" name="image5.png"/>
+            <wp:cNvGraphicFramePr/>
+            <a:graphic xmlns:a="http://schemas.openxmlformats.org/drawingml/2006/main">
+              <a:graphicData uri="http://schemas.openxmlformats.org/drawingml/2006/picture">
+                <pic:pic xmlns:pic="http://schemas.openxmlformats.org/drawingml/2006/picture">
+                  <pic:nvPicPr>
+                    <pic:cNvPr id="0" name="image5.png"/>
+                    <pic:cNvPicPr preferRelativeResize="0"/>
+                  </pic:nvPicPr>
+                  <pic:blipFill>
+                    <a:blip r:embed="rId11"/>
+                    <a:srcRect/>
+                    <a:stretch>
+                      <a:fillRect/>
+                    </a:stretch>
+                  </pic:blipFill>
+                  <pic:spPr>
+                    <a:xfrm>
+                      <a:off x="0" y="0"/>
+                      <a:ext cx="5731200" cy="2489200"/>
+                    </a:xfrm>
+                    <a:prstGeom prst="rect">
+                      <a:avLst/>
+                    </a:prstGeom>
+                    <a:ln/>
+                  </pic:spPr>
+                </pic:pic>
+              </a:graphicData>
+            </a:graphic>
+          </wp:inline>
+        </w:drawing>
+      </w:r>
+    </w:p>
+    <w:p>
+      <w:pPr>
+        <w:rPr>
+          <w:i/>
+        </w:rPr>
+      </w:pPr>
+      <w:r>
+        <w:rPr>
+          <w:i/>
+        </w:rPr>
+        <w:t xml:space="preserve">Figure 5. </w:t>
+      </w:r>
+      <w:r>
+        <w:rPr>
+          <w:i/>
+          <w:highlight w:val="white"/>
+        </w:rPr>
+        <w:t xml:space="preserve">“Netflix Show” dataset post Transformation. </w:t>
+      </w:r>
+    </w:p>
+    <w:p>
+      <w:pPr>
+        <w:rPr>
+          <w:i/>
+        </w:rPr>
+      </w:pPr>
+    </w:p>
+    <w:p>
+      <w:pPr>
+        <w:rPr>
+          <w:i/>
+        </w:rPr>
+      </w:pPr>
+    </w:p>
+    <w:p>
+      <w:r>
+        <w:rPr>
+          <w:noProof/>
+        </w:rPr>
+        <w:drawing>
+          <wp:inline distT="114300" distB="114300" distL="114300" distR="114300" wp14:anchorId="46F2840F" wp14:editId="60C0FCBA">
             <wp:extent cx="5731200" cy="3327400"/>
             <wp:effectExtent l="0" t="0" r="0" b="0"/>
             <wp:docPr id="1" name="image1.png"/>
@@ -660,7 +1047,7 @@
                     <pic:cNvPicPr preferRelativeResize="0"/>
                   </pic:nvPicPr>
                   <pic:blipFill>
-                    <a:blip r:embed="rId8"/>
+                    <a:blip r:embed="rId12"/>
                     <a:srcRect/>
                     <a:stretch>
                       <a:fillRect/>
@@ -693,8 +1080,35 @@
         <w:rPr>
           <w:i/>
         </w:rPr>
-        <w:t>Figure 2: Sample Database Output</w:t>
-      </w:r>
+        <w:t>Figure 6: Sample Database Outpu</w:t>
+      </w:r>
+      <w:r>
+        <w:rPr>
+          <w:i/>
+        </w:rPr>
+        <w:t>t</w:t>
+      </w:r>
+    </w:p>
+    <w:p>
+      <w:pPr>
+        <w:rPr>
+          <w:i/>
+        </w:rPr>
+      </w:pPr>
+    </w:p>
+    <w:p>
+      <w:pPr>
+        <w:rPr>
+          <w:i/>
+        </w:rPr>
+      </w:pPr>
+    </w:p>
+    <w:p>
+      <w:pPr>
+        <w:rPr>
+          <w:i/>
+        </w:rPr>
+      </w:pPr>
     </w:p>
     <w:sectPr>
       <w:pgSz w:w="11909" w:h="16834"/>
@@ -709,9 +1123,9 @@
 <file path=word/numbering.xml><?xml version="1.0" encoding="utf-8"?>
 <w:numbering xmlns:wpc="http://schemas.microsoft.com/office/word/2010/wordprocessingCanvas" xmlns:cx="http://schemas.microsoft.com/office/drawing/2014/chartex" xmlns:cx1="http://schemas.microsoft.com/office/drawing/2015/9/8/chartex" xmlns:cx2="http://schemas.microsoft.com/office/drawing/2015/10/21/chartex" xmlns:cx3="http://schemas.microsoft.com/office/drawing/2016/5/9/chartex" xmlns:cx4="http://schemas.microsoft.com/office/drawing/2016/5/10/chartex" xmlns:cx5="http://schemas.microsoft.com/office/drawing/2016/5/11/chartex" xmlns:cx6="http://schemas.microsoft.com/office/drawing/2016/5/12/chartex" xmlns:cx7="http://schemas.microsoft.com/office/drawing/2016/5/13/chartex" xmlns:cx8="http://schemas.microsoft.com/office/drawing/2016/5/14/chartex" xmlns:mc="http://schemas.openxmlformats.org/markup-compatibility/2006" xmlns:aink="http://schemas.microsoft.com/office/drawing/2016/ink" xmlns:am3d="http://schemas.microsoft.com/office/drawing/2017/model3d" xmlns:o="urn:schemas-microsoft-com:office:office" xmlns:r="http://schemas.openxmlformats.org/officeDocument/2006/relationships" xmlns:m="http://schemas.openxmlformats.org/officeDocument/2006/math" xmlns:v="urn:schemas-microsoft-com:vml" xmlns:wp14="http://schemas.microsoft.com/office/word/2010/wordprocessingDrawing" xmlns:wp="http://schemas.openxmlformats.org/drawingml/2006/wordprocessingDrawing" xmlns:w10="urn:schemas-microsoft-com:office:word" xmlns:w="http://schemas.openxmlformats.org/wordprocessingml/2006/main" xmlns:w14="http://schemas.microsoft.com/office/word/2010/wordml" xmlns:w15="http://schemas.microsoft.com/office/word/2012/wordml" xmlns:w16cex="http://schemas.microsoft.com/office/word/2018/wordml/cex" xmlns:w16cid="http://schemas.microsoft.com/office/word/2016/wordml/cid" xmlns:w16="http://schemas.microsoft.com/office/word/2018/wordml" xmlns:w16sdtdh="http://schemas.microsoft.com/office/word/2020/wordml/sdtdatahash" xmlns:w16se="http://schemas.microsoft.com/office/word/2015/wordml/symex" xmlns:wpg="http://schemas.microsoft.com/office/word/2010/wordprocessingGroup" xmlns:wpi="http://schemas.microsoft.com/office/word/2010/wordprocessingInk" xmlns:wne="http://schemas.microsoft.com/office/word/2006/wordml" xmlns:wps="http://schemas.microsoft.com/office/word/2010/wordprocessingShape" mc:Ignorable="w14 w15 w16se w16cid w16 w16cex w16sdtdh wp14">
   <w:abstractNum w:abstractNumId="0" w15:restartNumberingAfterBreak="0">
-    <w:nsid w:val="1AAE4529"/>
+    <w:nsid w:val="3A5B7A09"/>
     <w:multiLevelType w:val="multilevel"/>
-    <w:tmpl w:val="DE18DA06"/>
+    <w:tmpl w:val="F03A9E8E"/>
     <w:lvl w:ilvl="0">
       <w:start w:val="1"/>
       <w:numFmt w:val="bullet"/>
@@ -822,9 +1236,9 @@
     </w:lvl>
   </w:abstractNum>
   <w:abstractNum w:abstractNumId="1" w15:restartNumberingAfterBreak="0">
-    <w:nsid w:val="4DA32635"/>
+    <w:nsid w:val="3CCC116B"/>
     <w:multiLevelType w:val="multilevel"/>
-    <w:tmpl w:val="EF762EF8"/>
+    <w:tmpl w:val="C1267644"/>
     <w:lvl w:ilvl="0">
       <w:start w:val="1"/>
       <w:numFmt w:val="bullet"/>
@@ -935,9 +1349,9 @@
     </w:lvl>
   </w:abstractNum>
   <w:abstractNum w:abstractNumId="2" w15:restartNumberingAfterBreak="0">
-    <w:nsid w:val="5BF45688"/>
+    <w:nsid w:val="571F7F37"/>
     <w:multiLevelType w:val="multilevel"/>
-    <w:tmpl w:val="C58C2244"/>
+    <w:tmpl w:val="5BBEE44A"/>
     <w:lvl w:ilvl="0">
       <w:start w:val="1"/>
       <w:numFmt w:val="bullet"/>
@@ -1048,9 +1462,9 @@
     </w:lvl>
   </w:abstractNum>
   <w:abstractNum w:abstractNumId="3" w15:restartNumberingAfterBreak="0">
-    <w:nsid w:val="68067B1E"/>
+    <w:nsid w:val="6E7B2ED7"/>
     <w:multiLevelType w:val="multilevel"/>
-    <w:tmpl w:val="0140544A"/>
+    <w:tmpl w:val="5422EDAE"/>
     <w:lvl w:ilvl="0">
       <w:start w:val="1"/>
       <w:numFmt w:val="bullet"/>
@@ -1161,16 +1575,16 @@
     </w:lvl>
   </w:abstractNum>
   <w:num w:numId="1">
+    <w:abstractNumId w:val="3"/>
+  </w:num>
+  <w:num w:numId="2">
     <w:abstractNumId w:val="2"/>
   </w:num>
-  <w:num w:numId="2">
-    <w:abstractNumId w:val="3"/>
-  </w:num>
   <w:num w:numId="3">
-    <w:abstractNumId w:val="0"/>
+    <w:abstractNumId w:val="1"/>
   </w:num>
   <w:num w:numId="4">
-    <w:abstractNumId w:val="1"/>
+    <w:abstractNumId w:val="0"/>
   </w:num>
 </w:numbering>
 </file>

</xml_diff>